<commit_message>
MFY auto commit at 18/02/2022 19:48:59
</commit_message>
<xml_diff>
--- a/1) Internet of Things(IOT)_BM/Templete_IOT.docx
+++ b/1) Internet of Things(IOT)_BM/Templete_IOT.docx
@@ -367,8 +367,8 @@
       </w:pPr>
     </w:p>
     <w:sectPr>
-      <w:headerReference w:type="default" r:id="rId7"/>
-      <w:footerReference w:type="default" r:id="rId8"/>
+      <w:headerReference w:type="default" r:id="rId8"/>
+      <w:footerReference w:type="default" r:id="rId9"/>
       <w:pgSz w:w="12240" w:h="15840"/>
       <w:pgMar w:top="720" w:right="720" w:bottom="720" w:left="720" w:header="720" w:footer="720" w:gutter="0"/>
       <w:cols w:space="720"/>
@@ -542,15 +542,15 @@
       <mc:AlternateContent>
         <mc:Choice Requires="wps">
           <w:drawing>
-            <wp:anchor distT="0" distB="0" distL="114300" distR="114300" simplePos="0" relativeHeight="251664384" behindDoc="0" locked="0" layoutInCell="1" allowOverlap="1" wp14:anchorId="249B0403" wp14:editId="72682920">
+            <wp:anchor distT="0" distB="0" distL="114300" distR="114300" simplePos="0" relativeHeight="251664384" behindDoc="0" locked="0" layoutInCell="1" allowOverlap="1" wp14:anchorId="249B0403" wp14:editId="14C6322F">
               <wp:simplePos x="0" y="0"/>
               <wp:positionH relativeFrom="margin">
                 <wp:align>right</wp:align>
               </wp:positionH>
               <wp:positionV relativeFrom="paragraph">
-                <wp:posOffset>-438150</wp:posOffset>
+                <wp:posOffset>-133350</wp:posOffset>
               </wp:positionV>
-              <wp:extent cx="3003550" cy="762000"/>
+              <wp:extent cx="3003550" cy="457200"/>
               <wp:effectExtent l="0" t="0" r="25400" b="19050"/>
               <wp:wrapNone/>
               <wp:docPr id="6" name="Rectangle 6"/>
@@ -562,7 +562,7 @@
                     <wps:spPr>
                       <a:xfrm>
                         <a:off x="0" y="0"/>
-                        <a:ext cx="3003550" cy="762000"/>
+                        <a:ext cx="3003550" cy="457200"/>
                       </a:xfrm>
                       <a:prstGeom prst="rect">
                         <a:avLst/>
@@ -704,12 +704,15 @@
                   </wps:wsp>
                 </a:graphicData>
               </a:graphic>
+              <wp14:sizeRelV relativeFrom="margin">
+                <wp14:pctHeight>0</wp14:pctHeight>
+              </wp14:sizeRelV>
             </wp:anchor>
           </w:drawing>
         </mc:Choice>
         <mc:Fallback>
           <w:pict>
-            <v:rect w14:anchorId="249B0403" id="Rectangle 6" o:spid="_x0000_s1026" style="position:absolute;margin-left:185.3pt;margin-top:-34.5pt;width:236.5pt;height:60pt;z-index:251664384;visibility:visible;mso-wrap-style:square;mso-wrap-distance-left:9pt;mso-wrap-distance-top:0;mso-wrap-distance-right:9pt;mso-wrap-distance-bottom:0;mso-position-horizontal:right;mso-position-horizontal-relative:margin;mso-position-vertical:absolute;mso-position-vertical-relative:text;v-text-anchor:middle" o:gfxdata="UEsDBBQABgAIAAAAIQC2gziS/gAAAOEBAAATAAAAW0NvbnRlbnRfVHlwZXNdLnhtbJSRQU7DMBBF&#10;90jcwfIWJU67QAgl6YK0S0CoHGBkTxKLZGx5TGhvj5O2G0SRWNoz/78nu9wcxkFMGNg6quQqL6RA&#10;0s5Y6ir5vt9lD1JwBDIwOMJKHpHlpr69KfdHjyxSmriSfYz+USnWPY7AufNIadK6MEJMx9ApD/oD&#10;OlTrorhX2lFEilmcO2RdNtjC5xDF9pCuTyYBB5bi6bQ4syoJ3g9WQ0ymaiLzg5KdCXlKLjvcW893&#10;SUOqXwnz5DrgnHtJTxOsQfEKIT7DmDSUCaxw7Rqn8787ZsmRM9e2VmPeBN4uqYvTtW7jvijg9N/y&#10;JsXecLq0q+WD6m8AAAD//wMAUEsDBBQABgAIAAAAIQA4/SH/1gAAAJQBAAALAAAAX3JlbHMvLnJl&#10;bHOkkMFqwzAMhu+DvYPRfXGawxijTi+j0GvpHsDYimMaW0Yy2fr2M4PBMnrbUb/Q94l/f/hMi1qR&#10;JVI2sOt6UJgd+ZiDgffL8ekFlFSbvV0oo4EbChzGx4f9GRdb25HMsYhqlCwG5lrLq9biZkxWOiqY&#10;22YiTra2kYMu1l1tQD30/bPm3wwYN0x18gb45AdQl1tp5j/sFB2T0FQ7R0nTNEV3j6o9feQzro1i&#10;OWA14Fm+Q8a1a8+Bvu/d/dMb2JY5uiPbhG/ktn4cqGU/er3pcvwCAAD//wMAUEsDBBQABgAIAAAA&#10;IQCTc5fbfwIAAJEFAAAOAAAAZHJzL2Uyb0RvYy54bWysVE1v2zAMvQ/YfxB0X+2kSbsFdYogRYcB&#10;RVu0HXpWZCkWIIuapMTOfv0o+SNtV+xQ7CJTJvlIPpG8uGxrTfbCeQWmoJOTnBJhOJTKbAv68+n6&#10;y1dKfGCmZBqMKOhBeHq5/PzporELMYUKdCkcQRDjF40taBWCXWSZ55WomT8BKwwqJbiaBby6bVY6&#10;1iB6rbNpnp9lDbjSOuDCe/x71SnpMuFLKXi4k9KLQHRBMbeQTpfOTTyz5QVbbB2zleJ9GuwDWdRM&#10;GQw6Ql2xwMjOqb+gasUdeJDhhEOdgZSKi1QDVjPJ31TzWDErUi1IjrcjTf7/wfLb/aO9d0hDY/3C&#10;oxiraKWr4xfzI20i6zCSJdpAOP48zfPT+Rw55ag7P8PHSGxmR2/rfPguoCZRKKjDx0gcsf2NDxgR&#10;TQeTGMyDVuW10jpdYgOItXZkz/DpNttJfCr0eGWlzYccESZ6ZseSkxQOWkQ8bR6EJKrEIqcp4dSN&#10;x2QY58KESaeqWCm6HOfIwEDB6JFyToARWWJ1I3YP8LrQAbsrtrePriI18+ic/yuxznn0SJHBhNG5&#10;VgbcewAaq+ojd/YDSR01kaXQblo0ieIGysO9Iw66qfKWXyt86Rvmwz1zOEbYHLgawh0eUkNTUOgl&#10;Sipwv9/7H+2xu1FLSYNjWVD/a8ecoET/MNj33yazWZzjdJnNz6d4cS81m5cas6vXgO0zwSVkeRKj&#10;fdCDKB3Uz7hBVjEqqpjhGLugPLjhsg7dusAdxMVqlcxwdi0LN+bR8ggeCY6d/NQ+M2f7dg84KLcw&#10;jDBbvOn6zjZ6GljtAkiVRuLIa089zn3qoX5HxcXy8p6sjpt0+QcAAP//AwBQSwMEFAAGAAgAAAAh&#10;AK8qEnveAAAABwEAAA8AAABkcnMvZG93bnJldi54bWxMj09Lw0AQxe+C32EZwVu7adXWxkyKiCJC&#10;D9oKepxmJ38wuxuymzR+e8eT3t7whvd+L9tOtlUj96HxDmExT0CxK7xpXIXwfnia3YIKkZyh1jtG&#10;+OYA2/z8LKPU+JN743EfKyUhLqSEUMfYpVqHomZLYe47duKVvrcU5ewrbXo6Sbht9TJJVtpS46Sh&#10;po4fai6+9oNF+Czp+fD4Ena6XI7lpnkdPsr1gHh5Md3fgYo8xb9n+MUXdMiF6egHZ4JqEWRIRJit&#10;NiLEvl5fiTgi3CwS0Hmm//PnPwAAAP//AwBQSwECLQAUAAYACAAAACEAtoM4kv4AAADhAQAAEwAA&#10;AAAAAAAAAAAAAAAAAAAAW0NvbnRlbnRfVHlwZXNdLnhtbFBLAQItABQABgAIAAAAIQA4/SH/1gAA&#10;AJQBAAALAAAAAAAAAAAAAAAAAC8BAABfcmVscy8ucmVsc1BLAQItABQABgAIAAAAIQCTc5fbfwIA&#10;AJEFAAAOAAAAAAAAAAAAAAAAAC4CAABkcnMvZTJvRG9jLnhtbFBLAQItABQABgAIAAAAIQCvKhJ7&#10;3gAAAAcBAAAPAAAAAAAAAAAAAAAAANkEAABkcnMvZG93bnJldi54bWxQSwUGAAAAAAQABADzAAAA&#10;5AUAAAAA&#10;" fillcolor="white [3212]" strokecolor="white [3212]" strokeweight="1pt">
+            <v:rect w14:anchorId="249B0403" id="Rectangle 6" o:spid="_x0000_s1026" style="position:absolute;margin-left:185.3pt;margin-top:-10.5pt;width:236.5pt;height:36pt;z-index:251664384;visibility:visible;mso-wrap-style:square;mso-height-percent:0;mso-wrap-distance-left:9pt;mso-wrap-distance-top:0;mso-wrap-distance-right:9pt;mso-wrap-distance-bottom:0;mso-position-horizontal:right;mso-position-horizontal-relative:margin;mso-position-vertical:absolute;mso-position-vertical-relative:text;mso-height-percent:0;mso-height-relative:margin;v-text-anchor:middle" o:gfxdata="UEsDBBQABgAIAAAAIQC2gziS/gAAAOEBAAATAAAAW0NvbnRlbnRfVHlwZXNdLnhtbJSRQU7DMBBF&#10;90jcwfIWJU67QAgl6YK0S0CoHGBkTxKLZGx5TGhvj5O2G0SRWNoz/78nu9wcxkFMGNg6quQqL6RA&#10;0s5Y6ir5vt9lD1JwBDIwOMJKHpHlpr69KfdHjyxSmriSfYz+USnWPY7AufNIadK6MEJMx9ApD/oD&#10;OlTrorhX2lFEilmcO2RdNtjC5xDF9pCuTyYBB5bi6bQ4syoJ3g9WQ0ymaiLzg5KdCXlKLjvcW893&#10;SUOqXwnz5DrgnHtJTxOsQfEKIT7DmDSUCaxw7Rqn8787ZsmRM9e2VmPeBN4uqYvTtW7jvijg9N/y&#10;JsXecLq0q+WD6m8AAAD//wMAUEsDBBQABgAIAAAAIQA4/SH/1gAAAJQBAAALAAAAX3JlbHMvLnJl&#10;bHOkkMFqwzAMhu+DvYPRfXGawxijTi+j0GvpHsDYimMaW0Yy2fr2M4PBMnrbUb/Q94l/f/hMi1qR&#10;JVI2sOt6UJgd+ZiDgffL8ekFlFSbvV0oo4EbChzGx4f9GRdb25HMsYhqlCwG5lrLq9biZkxWOiqY&#10;22YiTra2kYMu1l1tQD30/bPm3wwYN0x18gb45AdQl1tp5j/sFB2T0FQ7R0nTNEV3j6o9feQzro1i&#10;OWA14Fm+Q8a1a8+Bvu/d/dMb2JY5uiPbhG/ktn4cqGU/er3pcvwCAAD//wMAUEsDBBQABgAIAAAA&#10;IQBffrAffgIAAJEFAAAOAAAAZHJzL2Uyb0RvYy54bWysVEtv2zAMvg/YfxB0X+20zR5BnSJo0WFA&#10;0QZrh54VWYoNyKJGKbGzXz9KfqTrih2K5aBQJvmR/ETy4rJrDNsr9DXYgs9Ocs6UlVDWdlvwH483&#10;Hz5z5oOwpTBgVcEPyvPL5ft3F61bqFOowJQKGYFYv2hdwasQ3CLLvKxUI/wJOGVJqQEbEeiK26xE&#10;0RJ6Y7LTPP+YtYClQ5DKe/p63Sv5MuFrrWS419qrwEzBKbeQTkznJp7Z8kIstihcVcshDfGGLBpR&#10;Wwo6QV2LINgO67+gmloieNDhREKTgda1VKkGqmaWv6jmoRJOpVqIHO8mmvz/g5V3+we3RqKhdX7h&#10;SYxVdBqb+E/5sS6RdZjIUl1gkj6e5fnZfE6cStKdzz/Ra0Q2s6O3Qx++KmhYFAqO9BiJI7G/9aE3&#10;HU1iMA+mLm9qY9IlNoC6Msj2gp5us50N4H9YGfsmR8oxembHkpMUDkZFPGO/K83qkoo8TQmnbjwm&#10;I6RUNsx6VSVK1ec4z+k3ZjmmnwhJgBFZU3UT9gAwWvYgI3ZPz2AfXVVq5sk5/1divfPkkSKDDZNz&#10;U1vA1wAMVTVE7u1HknpqIkuh23RkEsUNlIc1MoR+qryTNzW99K3wYS2Qxoiag1ZDuKdDG2gLDoPE&#10;WQX467Xv0Z66m7SctTSWBfc/dwIVZ+abpb7/Mjs/j3OcLqnrOMPnms1zjd01V0DtM6Ml5GQSyRmD&#10;GUWN0DzRBlnFqKQSVlLsgsuA4+Uq9OuCdpBUq1Uyo9l1ItzaBycjeCQ4dvJj9yTQDe0eaFDuYBxh&#10;sXjR9b1t9LSw2gXQdRqJI68D9TT3qYeGHRUXy/N7sjpu0uVvAAAA//8DAFBLAwQUAAYACAAAACEA&#10;mnoE/N0AAAAHAQAADwAAAGRycy9kb3ducmV2LnhtbEyPS0/DQAyE70j8h5WRuLWbhkchxKkQAiGk&#10;HqBFgqObdR4iuxtlN2n495gT3MYea/xNvpltpyYeQusdwmqZgGJXetO6GuF9/7S4ARUiOUOdd4zw&#10;zQE2xelJTpnxR/fG0y7WSkJcyAihibHPtA5lw5bC0vfsxKv8YCnKONTaDHSUcNvpNEmutaXWyYeG&#10;en5ouPzajRbhs6Ln/eNL2Ooqnarb9nX8qNYj4vnZfH8HKvIc/47hF1/QoRCmgx+dCapDkCIRYZGu&#10;RIh9ub4QcUC4koUucv2fv/gBAAD//wMAUEsBAi0AFAAGAAgAAAAhALaDOJL+AAAA4QEAABMAAAAA&#10;AAAAAAAAAAAAAAAAAFtDb250ZW50X1R5cGVzXS54bWxQSwECLQAUAAYACAAAACEAOP0h/9YAAACU&#10;AQAACwAAAAAAAAAAAAAAAAAvAQAAX3JlbHMvLnJlbHNQSwECLQAUAAYACAAAACEAX36wH34CAACR&#10;BQAADgAAAAAAAAAAAAAAAAAuAgAAZHJzL2Uyb0RvYy54bWxQSwECLQAUAAYACAAAACEAmnoE/N0A&#10;AAAHAQAADwAAAAAAAAAAAAAAAADYBAAAZHJzL2Rvd25yZXYueG1sUEsFBgAAAAAEAAQA8wAAAOIF&#10;AAAAAA==&#10;" fillcolor="white [3212]" strokecolor="white [3212]" strokeweight="1pt">
               <v:textbox>
                 <w:txbxContent>
                   <w:p>
@@ -1054,7 +1057,7 @@
                               <w:sz w:val="24"/>
                               <w:szCs w:val="20"/>
                             </w:rPr>
-                            <w:t>Wednesday, February 16, 2022</w:t>
+                            <w:t>Friday, February 18, 2022</w:t>
                           </w:r>
                           <w:r>
                             <w:rPr>
@@ -1188,7 +1191,7 @@
                         <w:sz w:val="24"/>
                         <w:szCs w:val="20"/>
                       </w:rPr>
-                      <w:t>Wednesday, February 16, 2022</w:t>
+                      <w:t>Friday, February 18, 2022</w:t>
                     </w:r>
                     <w:r>
                       <w:rPr>
@@ -1634,6 +1637,7 @@
     <w:lsdException w:name="HTML Sample" w:semiHidden="1" w:unhideWhenUsed="1"/>
     <w:lsdException w:name="HTML Typewriter" w:semiHidden="1" w:unhideWhenUsed="1"/>
     <w:lsdException w:name="HTML Variable" w:semiHidden="1" w:unhideWhenUsed="1"/>
+    <w:lsdException w:name="Normal Table" w:semiHidden="1" w:unhideWhenUsed="1"/>
     <w:lsdException w:name="annotation subject" w:semiHidden="1" w:unhideWhenUsed="1"/>
     <w:lsdException w:name="No List" w:semiHidden="1" w:unhideWhenUsed="1"/>
     <w:lsdException w:name="Outline List 1" w:semiHidden="1" w:unhideWhenUsed="1"/>
@@ -1676,8 +1680,11 @@
     <w:lsdException w:name="Table Contemporary" w:semiHidden="1" w:unhideWhenUsed="1"/>
     <w:lsdException w:name="Table Elegant" w:semiHidden="1" w:unhideWhenUsed="1"/>
     <w:lsdException w:name="Table Professional" w:semiHidden="1" w:unhideWhenUsed="1"/>
+    <w:lsdException w:name="Table Subtle 1" w:semiHidden="1" w:unhideWhenUsed="1"/>
     <w:lsdException w:name="Table Subtle 2" w:semiHidden="1" w:unhideWhenUsed="1"/>
     <w:lsdException w:name="Table Web 1" w:semiHidden="1" w:unhideWhenUsed="1"/>
+    <w:lsdException w:name="Table Web 2" w:semiHidden="1" w:unhideWhenUsed="1"/>
+    <w:lsdException w:name="Table Web 3" w:semiHidden="1" w:unhideWhenUsed="1"/>
     <w:lsdException w:name="Balloon Text" w:semiHidden="1" w:unhideWhenUsed="1"/>
     <w:lsdException w:name="Table Grid" w:uiPriority="39"/>
     <w:lsdException w:name="Table Theme" w:semiHidden="1" w:unhideWhenUsed="1"/>
@@ -2407,4 +2414,16 @@
     </a:ext>
   </a:extLst>
 </a:theme>
+</file>
+
+<file path=customXml/item1.xml><?xml version="1.0" encoding="utf-8"?>
+<b:Sources xmlns:b="http://schemas.openxmlformats.org/officeDocument/2006/bibliography" xmlns="http://schemas.openxmlformats.org/officeDocument/2006/bibliography" SelectedStyle="\APASixthEditionOfficeOnline.xsl" StyleName="APA" Version="6"/>
+</file>
+
+<file path=customXml/itemProps1.xml><?xml version="1.0" encoding="utf-8"?>
+<ds:datastoreItem xmlns:ds="http://schemas.openxmlformats.org/officeDocument/2006/customXml" ds:itemID="{2BD2B641-02AF-49FC-B9D0-D69653005F59}">
+  <ds:schemaRefs>
+    <ds:schemaRef ds:uri="http://schemas.openxmlformats.org/officeDocument/2006/bibliography"/>
+  </ds:schemaRefs>
+</ds:datastoreItem>
 </file>
</xml_diff>